<commit_message>
Rails webpack and dart sass
</commit_message>
<xml_diff>
--- a/Ruby/Rails - Active Record.docx
+++ b/Ruby/Rails - Active Record.docx
@@ -598,7 +598,13 @@
     </w:p>
     <w:p>
       <w:r>
-        <w:t xml:space="preserve">Validations allow the state of the model to be check before updating the database, this is important to ensure data integrity during creates and updates. Validates are put in the model class and they come in two forms. The first form is a standard validation of </w:t>
+        <w:t>Validations allow the state of the model to be check</w:t>
+      </w:r>
+      <w:r>
+        <w:t>ed</w:t>
+      </w:r>
+      <w:r>
+        <w:t xml:space="preserve"> before updating the database, this is important to ensure data integrity during creates and updates. Validates are put in the model class and they come in two forms. The first form is a standard validation of </w:t>
       </w:r>
       <w:r>
         <w:t>attribute</w:t>
@@ -795,7 +801,146 @@
     </w:p>
     <w:p>
       <w:r>
-        <w:t>Using item&lt;save(!), create(!), update(!)&gt; will raise ActiveRecord:RecordInvalid errors.</w:t>
+        <w:t>Using item&lt;save(!), create(!), update(!)&gt; will raise ActiveRecord:RecordInvalid errors</w:t>
+      </w:r>
+      <w:r>
+        <w:t>, the none bang versions of the methods will return true or false depending on the validation success.</w:t>
+      </w:r>
+    </w:p>
+    <w:p/>
+    <w:p>
+      <w:r>
+        <w:t xml:space="preserve">When updating records, </w:t>
+      </w:r>
+      <w:r>
+        <w:t>most methods will perform validations:</w:t>
+      </w:r>
+    </w:p>
+    <w:p>
+      <w:r>
+        <w:drawing>
+          <wp:inline distT="0" distB="0" distL="0" distR="0" wp14:anchorId="51A02664" wp14:editId="6EFEDFEC">
+            <wp:extent cx="5727700" cy="3377565"/>
+            <wp:effectExtent l="0" t="0" r="0" b="635"/>
+            <wp:docPr id="1" name="Picture 1"/>
+            <wp:cNvGraphicFramePr>
+              <a:graphicFrameLocks xmlns:a="http://schemas.openxmlformats.org/drawingml/2006/main" noChangeAspect="1"/>
+            </wp:cNvGraphicFramePr>
+            <a:graphic xmlns:a="http://schemas.openxmlformats.org/drawingml/2006/main">
+              <a:graphicData uri="http://schemas.openxmlformats.org/drawingml/2006/picture">
+                <pic:pic xmlns:pic="http://schemas.openxmlformats.org/drawingml/2006/picture">
+                  <pic:nvPicPr>
+                    <pic:cNvPr id="1" name=""/>
+                    <pic:cNvPicPr/>
+                  </pic:nvPicPr>
+                  <pic:blipFill>
+                    <a:blip r:embed="rId5"/>
+                    <a:stretch>
+                      <a:fillRect/>
+                    </a:stretch>
+                  </pic:blipFill>
+                  <pic:spPr>
+                    <a:xfrm>
+                      <a:off x="0" y="0"/>
+                      <a:ext cx="5727700" cy="3377565"/>
+                    </a:xfrm>
+                    <a:prstGeom prst="rect">
+                      <a:avLst/>
+                    </a:prstGeom>
+                  </pic:spPr>
+                </pic:pic>
+              </a:graphicData>
+            </a:graphic>
+          </wp:inline>
+        </w:drawing>
+      </w:r>
+    </w:p>
+    <w:p/>
+    <w:p>
+      <w:r>
+        <w:t xml:space="preserve">Using update will perform validations, even if the attribute </w:t>
+      </w:r>
+      <w:r>
+        <w:t xml:space="preserve">validated is not that </w:t>
+      </w:r>
+      <w:r>
+        <w:t>being updated</w:t>
+      </w:r>
+      <w:r>
+        <w:t>. For example updating a username, without touching the password will no</w:t>
+      </w:r>
+      <w:r>
+        <w:t>t</w:t>
+      </w:r>
+      <w:r>
+        <w:t xml:space="preserve"> pass validation since </w:t>
+      </w:r>
+      <w:r>
+        <w:t>the password validation is still run:</w:t>
+      </w:r>
+    </w:p>
+    <w:p/>
+    <w:p>
+      <w:r>
+        <w:tab/>
+      </w:r>
+      <w:r>
+        <w:t>u</w:t>
+      </w:r>
+      <w:r>
+        <w:t>ser.update(username: 'new-username')</w:t>
+      </w:r>
+    </w:p>
+    <w:p>
+      <w:r>
+        <w:tab/>
+        <w:t xml:space="preserve">    =&gt; false</w:t>
+      </w:r>
+    </w:p>
+    <w:p/>
+    <w:p>
+      <w:r>
+        <w:t xml:space="preserve">To prevent this error, </w:t>
+      </w:r>
+      <w:r>
+        <w:t>either updates can be performed in the model itself (which won't run validations), or the singluar :update_attribute method can be used:</w:t>
+      </w:r>
+    </w:p>
+    <w:p/>
+    <w:p>
+      <w:r>
+        <w:tab/>
+        <w:t>u</w:t>
+      </w:r>
+      <w:r>
+        <w:t>ser.update</w:t>
+      </w:r>
+      <w:r>
+        <w:t>_attribute</w:t>
+      </w:r>
+      <w:r>
+        <w:t>(</w:t>
+      </w:r>
+      <w:r>
+        <w:t>:</w:t>
+      </w:r>
+      <w:r>
+        <w:t>username</w:t>
+      </w:r>
+      <w:r>
+        <w:t>,</w:t>
+      </w:r>
+      <w:r>
+        <w:t xml:space="preserve"> 'new-username')</w:t>
+      </w:r>
+    </w:p>
+    <w:p>
+      <w:r>
+        <w:tab/>
+        <w:t xml:space="preserve">    =&gt; </w:t>
+      </w:r>
+      <w:r>
+        <w:t>true</w:t>
       </w:r>
     </w:p>
     <w:p/>
@@ -837,6 +982,7 @@
         </w:numPr>
       </w:pPr>
       <w:r>
+        <w:lastRenderedPageBreak/>
         <w:t>error can be accessed with item.errors.messages (checking validity will generate error without rasing them, which can then be rendered)</w:t>
       </w:r>
     </w:p>
@@ -853,6 +999,211 @@
       </w:r>
     </w:p>
     <w:p/>
+    <w:p>
+      <w:pPr>
+        <w:pStyle w:val="Subtitle"/>
+      </w:pPr>
+      <w:r>
+        <w:t>Testing Validations - RSpec</w:t>
+      </w:r>
+    </w:p>
+    <w:p>
+      <w:r>
+        <w:t>When a validation fails</w:t>
+      </w:r>
+      <w:r>
+        <w:t xml:space="preserve">, the update or create method returns false (or throws error if </w:t>
+      </w:r>
+      <w:r>
+        <w:t>banged) and</w:t>
+      </w:r>
+      <w:r>
+        <w:t xml:space="preserve"> its error messages are added to the model.errors.messages array</w:t>
+      </w:r>
+      <w:r>
+        <w:t xml:space="preserve">. </w:t>
+      </w:r>
+    </w:p>
+    <w:p/>
+    <w:p>
+      <w:r>
+        <w:t>There</w:t>
+      </w:r>
+      <w:r>
+        <w:t xml:space="preserve"> are a couple ways to test validations, firstly by checking if the model returns false or throws error:</w:t>
+      </w:r>
+    </w:p>
+    <w:p/>
+    <w:p>
+      <w:r>
+        <w:tab/>
+        <w:t>expect(</w:t>
+      </w:r>
+      <w:r>
+        <w:t>@us</w:t>
+      </w:r>
+      <w:r>
+        <w:t>er.update(username: nil)).to eq(false)</w:t>
+      </w:r>
+    </w:p>
+    <w:p/>
+    <w:p>
+      <w:r>
+        <w:t>Checking whether the model is valid:</w:t>
+      </w:r>
+    </w:p>
+    <w:p/>
+    <w:p>
+      <w:r>
+        <w:tab/>
+        <w:t># test setup</w:t>
+      </w:r>
+    </w:p>
+    <w:p>
+      <w:r>
+        <w:tab/>
+      </w:r>
+      <w:r>
+        <w:t>expect(@user).to_not be_valid</w:t>
+      </w:r>
+    </w:p>
+    <w:p/>
+    <w:p>
+      <w:r>
+        <w:t>Checking error messages if there are custom validation messages:</w:t>
+      </w:r>
+    </w:p>
+    <w:p/>
+    <w:p>
+      <w:r>
+        <w:tab/>
+      </w:r>
+      <w:r>
+        <w:t>expect(@user.errors.messages[:password]).to eq [</w:t>
+      </w:r>
+      <w:r>
+        <w:t>'custom password error message</w:t>
+      </w:r>
+      <w:r>
+        <w:t>']</w:t>
+      </w:r>
+    </w:p>
+    <w:p/>
+    <w:p/>
+    <w:p>
+      <w:pPr>
+        <w:pStyle w:val="Subtitle"/>
+      </w:pPr>
+      <w:r>
+        <w:t>Confirmations</w:t>
+      </w:r>
+    </w:p>
+    <w:p>
+      <w:r>
+        <w:t xml:space="preserve">It is common to want to </w:t>
+      </w:r>
+      <w:r>
+        <w:t>confirm attributes such as user passwords</w:t>
+      </w:r>
+      <w:r>
+        <w:t>. To do this use a active record virtual confirmations by simply adding the 'confirm</w:t>
+      </w:r>
+      <w:r>
+        <w:t>ation: true' tag to the validation, then confirming the presence of the validation:</w:t>
+      </w:r>
+    </w:p>
+    <w:p/>
+    <w:p>
+      <w:r>
+        <w:tab/>
+      </w:r>
+      <w:r>
+        <w:t>validates :password,</w:t>
+      </w:r>
+    </w:p>
+    <w:p>
+      <w:r>
+        <w:t xml:space="preserve">           </w:t>
+      </w:r>
+      <w:r>
+        <w:tab/>
+      </w:r>
+      <w:r>
+        <w:tab/>
+      </w:r>
+      <w:r>
+        <w:t xml:space="preserve"> </w:t>
+      </w:r>
+      <w:r>
+        <w:t xml:space="preserve">   </w:t>
+      </w:r>
+      <w:r>
+        <w:t>presence: true,</w:t>
+      </w:r>
+    </w:p>
+    <w:p>
+      <w:r>
+        <w:t xml:space="preserve">            </w:t>
+      </w:r>
+      <w:r>
+        <w:tab/>
+      </w:r>
+      <w:r>
+        <w:tab/>
+      </w:r>
+      <w:r>
+        <w:t xml:space="preserve">    </w:t>
+      </w:r>
+      <w:r>
+        <w:t>length: minimum: 8,</w:t>
+      </w:r>
+    </w:p>
+    <w:p>
+      <w:r>
+        <w:t xml:space="preserve">            </w:t>
+      </w:r>
+      <w:r>
+        <w:tab/>
+      </w:r>
+      <w:r>
+        <w:tab/>
+      </w:r>
+      <w:r>
+        <w:t xml:space="preserve">    </w:t>
+      </w:r>
+      <w:r>
+        <w:t>confirmation: true</w:t>
+      </w:r>
+    </w:p>
+    <w:p/>
+    <w:p>
+      <w:r>
+        <w:t xml:space="preserve">  </w:t>
+      </w:r>
+      <w:r>
+        <w:tab/>
+      </w:r>
+      <w:r>
+        <w:t>validates :password_confirmation,</w:t>
+      </w:r>
+    </w:p>
+    <w:p>
+      <w:r>
+        <w:tab/>
+      </w:r>
+      <w:r>
+        <w:tab/>
+      </w:r>
+      <w:r>
+        <w:t xml:space="preserve"> </w:t>
+      </w:r>
+      <w:r>
+        <w:t xml:space="preserve">   </w:t>
+      </w:r>
+      <w:r>
+        <w:t>presence: true</w:t>
+      </w:r>
+    </w:p>
     <w:sectPr>
       <w:pgSz w:w="11900" w:h="16840"/>
       <w:pgMar w:top="1440" w:right="1440" w:bottom="1440" w:left="1440" w:header="708" w:footer="708" w:gutter="0"/>

</xml_diff>

<commit_message>
add new notes for Sphinx Search, add templates for things to learn
</commit_message>
<xml_diff>
--- a/Ruby/Rails - Active Record.docx
+++ b/Ruby/Rails - Active Record.docx
@@ -155,7 +155,15 @@
     </w:p>
     <w:p>
       <w:r>
-        <w:t xml:space="preserve">Creating a model in Active Record is done by subclassing the ActiveRecord::Base, which is the same as creating an SQL query mapped to the table of related name in the database. In the example below, a post model  is mapped in Active Record. </w:t>
+        <w:t xml:space="preserve">Creating a model in Active Record is done by subclassing the </w:t>
+      </w:r>
+      <w:proofErr w:type="gramStart"/>
+      <w:r>
+        <w:t>ActiveRecord::</w:t>
+      </w:r>
+      <w:proofErr w:type="gramEnd"/>
+      <w:r>
+        <w:t xml:space="preserve">Base, which is the same as creating an SQL query mapped to the table of related name in the database. In the example below, a post model  is mapped in Active Record. </w:t>
       </w:r>
     </w:p>
     <w:p/>
@@ -186,7 +194,23 @@
           <w:i/>
           <w:iCs/>
         </w:rPr>
-        <w:t xml:space="preserve"> &lt; ActiveRecord::Base</w:t>
+        <w:t xml:space="preserve"> &lt; </w:t>
+      </w:r>
+      <w:proofErr w:type="gramStart"/>
+      <w:r>
+        <w:rPr>
+          <w:i/>
+          <w:iCs/>
+        </w:rPr>
+        <w:t>ActiveRecord::</w:t>
+      </w:r>
+      <w:proofErr w:type="gramEnd"/>
+      <w:r>
+        <w:rPr>
+          <w:i/>
+          <w:iCs/>
+        </w:rPr>
+        <w:t>Base</w:t>
       </w:r>
     </w:p>
     <w:p>
@@ -239,7 +263,23 @@
           <w:i/>
           <w:iCs/>
         </w:rPr>
-        <w:t xml:space="preserve"> &lt; ActiveRecord::Base</w:t>
+        <w:t xml:space="preserve"> &lt; </w:t>
+      </w:r>
+      <w:proofErr w:type="gramStart"/>
+      <w:r>
+        <w:rPr>
+          <w:i/>
+          <w:iCs/>
+        </w:rPr>
+        <w:t>ActiveRecord::</w:t>
+      </w:r>
+      <w:proofErr w:type="gramEnd"/>
+      <w:r>
+        <w:rPr>
+          <w:i/>
+          <w:iCs/>
+        </w:rPr>
+        <w:t>Base</w:t>
       </w:r>
     </w:p>
     <w:p>
@@ -627,8 +667,16 @@
           <w:iCs/>
         </w:rPr>
         <w:tab/>
+      </w:r>
+      <w:proofErr w:type="gramStart"/>
+      <w:r>
+        <w:rPr>
+          <w:i/>
+          <w:iCs/>
+        </w:rPr>
         <w:t>validates :</w:t>
       </w:r>
+      <w:proofErr w:type="gramEnd"/>
       <w:r>
         <w:rPr>
           <w:i/>
@@ -870,7 +918,15 @@
         <w:t>being updated</w:t>
       </w:r>
       <w:r>
-        <w:t>. For example updating a username, without touching the password will no</w:t>
+        <w:t xml:space="preserve">. For </w:t>
+      </w:r>
+      <w:proofErr w:type="gramStart"/>
+      <w:r>
+        <w:t>example</w:t>
+      </w:r>
+      <w:proofErr w:type="gramEnd"/>
+      <w:r>
+        <w:t xml:space="preserve"> updating a username, without touching the password will no</w:t>
       </w:r>
       <w:r>
         <w:t>t</w:t>
@@ -1085,7 +1141,15 @@
         <w:t>confirm attributes such as user passwords</w:t>
       </w:r>
       <w:r>
-        <w:t>. To do this use a active record virtual confirmations by simply adding the 'confirm</w:t>
+        <w:t xml:space="preserve">. To do this use </w:t>
+      </w:r>
+      <w:proofErr w:type="gramStart"/>
+      <w:r>
+        <w:t>a</w:t>
+      </w:r>
+      <w:proofErr w:type="gramEnd"/>
+      <w:r>
+        <w:t xml:space="preserve"> active record virtual confirmations by simply adding the 'confirm</w:t>
       </w:r>
       <w:r>
         <w:t>ation: true' tag to the validation, then confirming the presence of the validation:</w:t>
@@ -1095,7 +1159,14 @@
     <w:p>
       <w:r>
         <w:tab/>
-        <w:t>validates :password,</w:t>
+      </w:r>
+      <w:proofErr w:type="gramStart"/>
+      <w:r>
+        <w:t>validates :</w:t>
+      </w:r>
+      <w:proofErr w:type="gramEnd"/>
+      <w:r>
+        <w:t>password,</w:t>
       </w:r>
     </w:p>
     <w:p>
@@ -1157,7 +1228,14 @@
       </w:r>
       <w:r>
         <w:tab/>
-        <w:t>validates :password_confirmation,</w:t>
+      </w:r>
+      <w:proofErr w:type="gramStart"/>
+      <w:r>
+        <w:t>validates :</w:t>
+      </w:r>
+      <w:proofErr w:type="gramEnd"/>
+      <w:r>
+        <w:t>password_confirmation,</w:t>
       </w:r>
     </w:p>
     <w:p>
@@ -1199,9 +1277,15 @@
     <w:p>
       <w:r>
         <w:tab/>
-      </w:r>
-      <w:r>
-        <w:t>class CreateUsers &lt; ActiveRecord::Migration</w:t>
+        <w:t xml:space="preserve">class CreateUsers &lt; </w:t>
+      </w:r>
+      <w:proofErr w:type="gramStart"/>
+      <w:r>
+        <w:t>ActiveRecord::</w:t>
+      </w:r>
+      <w:proofErr w:type="gramEnd"/>
+      <w:r>
+        <w:t>Migration</w:t>
       </w:r>
     </w:p>
     <w:p>
@@ -1283,9 +1367,15 @@
     <w:p>
       <w:r>
         <w:tab/>
-      </w:r>
-      <w:r>
-        <w:t>rescue ActiveRecord::RecordNotUnique</w:t>
+        <w:t xml:space="preserve">rescue </w:t>
+      </w:r>
+      <w:proofErr w:type="gramStart"/>
+      <w:r>
+        <w:t>ActiveRecord::</w:t>
+      </w:r>
+      <w:proofErr w:type="gramEnd"/>
+      <w:r>
+        <w:t>RecordNotUnique</w:t>
       </w:r>
     </w:p>
     <w:p>
@@ -1310,10 +1400,157 @@
         <w:t xml:space="preserve">   render action: 'new'</w:t>
       </w:r>
     </w:p>
+    <w:p/>
+    <w:p>
+      <w:pPr>
+        <w:pStyle w:val="Subtitle"/>
+      </w:pPr>
+      <w:r>
+        <w:t>Scopes</w:t>
+      </w:r>
+    </w:p>
+    <w:p>
+      <w:r>
+        <w:t>Scopes are custom queries which can be added to a Rails model and called like a method to return an ActiveRecord:Relation object with models which match the scope. There are several reasons to use scopes:</w:t>
+      </w:r>
+    </w:p>
+    <w:p>
+      <w:pPr>
+        <w:pStyle w:val="ListParagraph"/>
+        <w:numPr>
+          <w:ilvl w:val="0"/>
+          <w:numId w:val="6"/>
+        </w:numPr>
+      </w:pPr>
+      <w:r>
+        <w:t>reduction is reused code (DRY), making a project easier to maintain.</w:t>
+      </w:r>
+    </w:p>
+    <w:p>
+      <w:pPr>
+        <w:pStyle w:val="ListParagraph"/>
+        <w:numPr>
+          <w:ilvl w:val="0"/>
+          <w:numId w:val="6"/>
+        </w:numPr>
+      </w:pPr>
+      <w:r>
+        <w:t xml:space="preserve">while simialr to a method, scopes are more precice since they do one thing </w:t>
+      </w:r>
+    </w:p>
+    <w:p/>
+    <w:p>
+      <w:r>
+        <w:t>Define a scope using the scope method:</w:t>
+      </w:r>
+    </w:p>
+    <w:p/>
+    <w:p>
+      <w:r>
+        <w:tab/>
+      </w:r>
+      <w:r>
+        <w:t xml:space="preserve">class Shirt &lt; </w:t>
+      </w:r>
+      <w:proofErr w:type="gramStart"/>
+      <w:r>
+        <w:t>ActiveRecord::</w:t>
+      </w:r>
+      <w:proofErr w:type="gramEnd"/>
+      <w:r>
+        <w:t>Base</w:t>
+      </w:r>
+    </w:p>
     <w:p>
       <w:pPr>
         <w:ind w:left="720"/>
       </w:pPr>
+      <w:r>
+        <w:t xml:space="preserve">  </w:t>
+      </w:r>
+      <w:r>
+        <w:t xml:space="preserve">  </w:t>
+      </w:r>
+      <w:r>
+        <w:t>scope :red, where(:color =&gt; 'red')</w:t>
+      </w:r>
+    </w:p>
+    <w:p>
+      <w:pPr>
+        <w:ind w:left="720"/>
+      </w:pPr>
+      <w:r>
+        <w:t xml:space="preserve">  </w:t>
+      </w:r>
+      <w:r>
+        <w:t xml:space="preserve">  </w:t>
+      </w:r>
+      <w:r>
+        <w:t xml:space="preserve">scope :dry_clean_only, </w:t>
+      </w:r>
+      <w:r>
+        <w:t xml:space="preserve">    </w:t>
+      </w:r>
+      <w:r>
+        <w:t>joins(:washing_instructions).where('washing_instructions.dry_clean_only = ?', true)</w:t>
+      </w:r>
+    </w:p>
+    <w:p>
+      <w:pPr>
+        <w:ind w:left="720"/>
+      </w:pPr>
+      <w:r>
+        <w:t>end</w:t>
+      </w:r>
+    </w:p>
+    <w:p>
+      <w:r>
+        <w:t>The model can then be called with</w:t>
+      </w:r>
+    </w:p>
+    <w:p/>
+    <w:p>
+      <w:r>
+        <w:tab/>
+        <w:t>shirt_instance.red.dry_clean_only</w:t>
+      </w:r>
+    </w:p>
+    <w:p/>
+    <w:p>
+      <w:r>
+        <w:t>Scopes can also be defined to accept arguments:</w:t>
+      </w:r>
+    </w:p>
+    <w:p/>
+    <w:p>
+      <w:r>
+        <w:tab/>
+      </w:r>
+      <w:r>
+        <w:t>class Book</w:t>
+      </w:r>
+    </w:p>
+    <w:p>
+      <w:pPr>
+        <w:ind w:left="720"/>
+      </w:pPr>
+      <w:r>
+        <w:t xml:space="preserve"> </w:t>
+      </w:r>
+      <w:r>
+        <w:t xml:space="preserve">  </w:t>
+      </w:r>
+      <w:r>
+        <w:t xml:space="preserve"> scope :with_long_title, -&gt;(length = 20) { where("LENGTH(title) &gt; ?", length) }</w:t>
+      </w:r>
+    </w:p>
+    <w:p>
+      <w:pPr>
+        <w:ind w:left="720"/>
+      </w:pPr>
+      <w:r>
+        <w:t>end</w:t>
+      </w:r>
     </w:p>
     <w:sectPr>
       <w:pgSz w:w="11900" w:h="16840"/>
@@ -1554,6 +1791,119 @@
     </w:lvl>
   </w:abstractNum>
   <w:abstractNum w:abstractNumId="2" w15:restartNumberingAfterBreak="0">
+    <w:nsid w:val="2FB73BE0"/>
+    <w:multiLevelType w:val="hybridMultilevel"/>
+    <w:tmpl w:val="8F148122"/>
+    <w:lvl w:ilvl="0" w:tplc="08090001">
+      <w:start w:val="1"/>
+      <w:numFmt w:val="bullet"/>
+      <w:lvlText w:val=""/>
+      <w:lvlJc w:val="left"/>
+      <w:pPr>
+        <w:ind w:left="720" w:hanging="360"/>
+      </w:pPr>
+      <w:rPr>
+        <w:rFonts w:ascii="Symbol" w:hAnsi="Symbol" w:hint="default"/>
+      </w:rPr>
+    </w:lvl>
+    <w:lvl w:ilvl="1" w:tplc="08090003" w:tentative="1">
+      <w:start w:val="1"/>
+      <w:numFmt w:val="bullet"/>
+      <w:lvlText w:val="o"/>
+      <w:lvlJc w:val="left"/>
+      <w:pPr>
+        <w:ind w:left="1440" w:hanging="360"/>
+      </w:pPr>
+      <w:rPr>
+        <w:rFonts w:ascii="Courier New" w:hAnsi="Courier New" w:cs="Courier New" w:hint="default"/>
+      </w:rPr>
+    </w:lvl>
+    <w:lvl w:ilvl="2" w:tplc="08090005" w:tentative="1">
+      <w:start w:val="1"/>
+      <w:numFmt w:val="bullet"/>
+      <w:lvlText w:val=""/>
+      <w:lvlJc w:val="left"/>
+      <w:pPr>
+        <w:ind w:left="2160" w:hanging="360"/>
+      </w:pPr>
+      <w:rPr>
+        <w:rFonts w:ascii="Wingdings" w:hAnsi="Wingdings" w:hint="default"/>
+      </w:rPr>
+    </w:lvl>
+    <w:lvl w:ilvl="3" w:tplc="08090001" w:tentative="1">
+      <w:start w:val="1"/>
+      <w:numFmt w:val="bullet"/>
+      <w:lvlText w:val=""/>
+      <w:lvlJc w:val="left"/>
+      <w:pPr>
+        <w:ind w:left="2880" w:hanging="360"/>
+      </w:pPr>
+      <w:rPr>
+        <w:rFonts w:ascii="Symbol" w:hAnsi="Symbol" w:hint="default"/>
+      </w:rPr>
+    </w:lvl>
+    <w:lvl w:ilvl="4" w:tplc="08090003" w:tentative="1">
+      <w:start w:val="1"/>
+      <w:numFmt w:val="bullet"/>
+      <w:lvlText w:val="o"/>
+      <w:lvlJc w:val="left"/>
+      <w:pPr>
+        <w:ind w:left="3600" w:hanging="360"/>
+      </w:pPr>
+      <w:rPr>
+        <w:rFonts w:ascii="Courier New" w:hAnsi="Courier New" w:cs="Courier New" w:hint="default"/>
+      </w:rPr>
+    </w:lvl>
+    <w:lvl w:ilvl="5" w:tplc="08090005" w:tentative="1">
+      <w:start w:val="1"/>
+      <w:numFmt w:val="bullet"/>
+      <w:lvlText w:val=""/>
+      <w:lvlJc w:val="left"/>
+      <w:pPr>
+        <w:ind w:left="4320" w:hanging="360"/>
+      </w:pPr>
+      <w:rPr>
+        <w:rFonts w:ascii="Wingdings" w:hAnsi="Wingdings" w:hint="default"/>
+      </w:rPr>
+    </w:lvl>
+    <w:lvl w:ilvl="6" w:tplc="08090001" w:tentative="1">
+      <w:start w:val="1"/>
+      <w:numFmt w:val="bullet"/>
+      <w:lvlText w:val=""/>
+      <w:lvlJc w:val="left"/>
+      <w:pPr>
+        <w:ind w:left="5040" w:hanging="360"/>
+      </w:pPr>
+      <w:rPr>
+        <w:rFonts w:ascii="Symbol" w:hAnsi="Symbol" w:hint="default"/>
+      </w:rPr>
+    </w:lvl>
+    <w:lvl w:ilvl="7" w:tplc="08090003" w:tentative="1">
+      <w:start w:val="1"/>
+      <w:numFmt w:val="bullet"/>
+      <w:lvlText w:val="o"/>
+      <w:lvlJc w:val="left"/>
+      <w:pPr>
+        <w:ind w:left="5760" w:hanging="360"/>
+      </w:pPr>
+      <w:rPr>
+        <w:rFonts w:ascii="Courier New" w:hAnsi="Courier New" w:cs="Courier New" w:hint="default"/>
+      </w:rPr>
+    </w:lvl>
+    <w:lvl w:ilvl="8" w:tplc="08090005" w:tentative="1">
+      <w:start w:val="1"/>
+      <w:numFmt w:val="bullet"/>
+      <w:lvlText w:val=""/>
+      <w:lvlJc w:val="left"/>
+      <w:pPr>
+        <w:ind w:left="6480" w:hanging="360"/>
+      </w:pPr>
+      <w:rPr>
+        <w:rFonts w:ascii="Wingdings" w:hAnsi="Wingdings" w:hint="default"/>
+      </w:rPr>
+    </w:lvl>
+  </w:abstractNum>
+  <w:abstractNum w:abstractNumId="3" w15:restartNumberingAfterBreak="0">
     <w:nsid w:val="3D912C45"/>
     <w:multiLevelType w:val="hybridMultilevel"/>
     <w:tmpl w:val="17742534"/>
@@ -1666,7 +2016,7 @@
       </w:rPr>
     </w:lvl>
   </w:abstractNum>
-  <w:abstractNum w:abstractNumId="3" w15:restartNumberingAfterBreak="0">
+  <w:abstractNum w:abstractNumId="4" w15:restartNumberingAfterBreak="0">
     <w:nsid w:val="63A33300"/>
     <w:multiLevelType w:val="hybridMultilevel"/>
     <w:tmpl w:val="8D240EB2"/>
@@ -1779,7 +2129,7 @@
       </w:rPr>
     </w:lvl>
   </w:abstractNum>
-  <w:abstractNum w:abstractNumId="4" w15:restartNumberingAfterBreak="0">
+  <w:abstractNum w:abstractNumId="5" w15:restartNumberingAfterBreak="0">
     <w:nsid w:val="7D877448"/>
     <w:multiLevelType w:val="hybridMultilevel"/>
     <w:tmpl w:val="90EAE30C"/>
@@ -1896,16 +2246,19 @@
     <w:abstractNumId w:val="1"/>
   </w:num>
   <w:num w:numId="2">
-    <w:abstractNumId w:val="2"/>
+    <w:abstractNumId w:val="3"/>
   </w:num>
   <w:num w:numId="3">
     <w:abstractNumId w:val="0"/>
   </w:num>
   <w:num w:numId="4">
+    <w:abstractNumId w:val="5"/>
+  </w:num>
+  <w:num w:numId="5">
     <w:abstractNumId w:val="4"/>
   </w:num>
-  <w:num w:numId="5">
-    <w:abstractNumId w:val="3"/>
+  <w:num w:numId="6">
+    <w:abstractNumId w:val="2"/>
   </w:num>
 </w:numbering>
 </file>

</xml_diff>